<commit_message>
add qr-code in doc
</commit_message>
<xml_diff>
--- a/template.docx
+++ b/template.docx
@@ -16,10 +16,65 @@
         <w:rPr>
           <w:rFonts w:ascii="Arial" w:hAnsi="Arial" w:cs="Arial"/>
           <w:b/>
+          <w:noProof/>
           <w:sz w:val="20"/>
           <w:szCs w:val="20"/>
         </w:rPr>
-        <w:t xml:space="preserve">ДОГОВОР </w:t>
+        <w:drawing>
+          <wp:anchor distT="0" distB="0" distL="114300" distR="114300" simplePos="0" relativeHeight="251661312" behindDoc="0" locked="0" layoutInCell="1" allowOverlap="1">
+            <wp:simplePos x="0" y="0"/>
+            <wp:positionH relativeFrom="column">
+              <wp:posOffset>-870585</wp:posOffset>
+            </wp:positionH>
+            <wp:positionV relativeFrom="paragraph">
+              <wp:posOffset>0</wp:posOffset>
+            </wp:positionV>
+            <wp:extent cx="752475" cy="752475"/>
+            <wp:effectExtent l="0" t="0" r="0" b="0"/>
+            <wp:wrapNone/>
+            <wp:docPr id="1" name="Рисунок 1"/>
+            <wp:cNvGraphicFramePr>
+              <a:graphicFrameLocks xmlns:a="http://schemas.openxmlformats.org/drawingml/2006/main" noChangeAspect="1"/>
+            </wp:cNvGraphicFramePr>
+            <a:graphic xmlns:a="http://schemas.openxmlformats.org/drawingml/2006/main">
+              <a:graphicData uri="http://schemas.openxmlformats.org/drawingml/2006/picture">
+                <pic:pic xmlns:pic="http://schemas.openxmlformats.org/drawingml/2006/picture">
+                  <pic:nvPicPr>
+                    <pic:cNvPr id="1" name="qr-code.png"/>
+                    <pic:cNvPicPr/>
+                  </pic:nvPicPr>
+                  <pic:blipFill>
+                    <a:blip r:embed="rId7" cstate="print">
+                      <a:extLst>
+                        <a:ext uri="{28A0092B-C50C-407E-A947-70E740481C1C}">
+                          <a14:useLocalDpi xmlns:a14="http://schemas.microsoft.com/office/drawing/2010/main" val="0"/>
+                        </a:ext>
+                      </a:extLst>
+                    </a:blip>
+                    <a:stretch>
+                      <a:fillRect/>
+                    </a:stretch>
+                  </pic:blipFill>
+                  <pic:spPr>
+                    <a:xfrm>
+                      <a:off x="0" y="0"/>
+                      <a:ext cx="752475" cy="752475"/>
+                    </a:xfrm>
+                    <a:prstGeom prst="rect">
+                      <a:avLst/>
+                    </a:prstGeom>
+                  </pic:spPr>
+                </pic:pic>
+              </a:graphicData>
+            </a:graphic>
+            <wp14:sizeRelH relativeFrom="margin">
+              <wp14:pctWidth>0</wp14:pctWidth>
+            </wp14:sizeRelH>
+            <wp14:sizeRelV relativeFrom="margin">
+              <wp14:pctHeight>0</wp14:pctHeight>
+            </wp14:sizeRelV>
+          </wp:anchor>
+        </w:drawing>
       </w:r>
       <w:r>
         <w:rPr>
@@ -28,7 +83,7 @@
           <w:sz w:val="20"/>
           <w:szCs w:val="20"/>
         </w:rPr>
-        <w:t>ОК</w:t>
+        <w:t xml:space="preserve">ДОГОВОР </w:t>
       </w:r>
       <w:r>
         <w:rPr>
@@ -37,62 +92,60 @@
           <w:sz w:val="20"/>
           <w:szCs w:val="20"/>
         </w:rPr>
-        <w:t xml:space="preserve"> </w:t>
-      </w:r>
+        <w:t>${</w:t>
+      </w:r>
+      <w:r>
+        <w:rPr>
+          <w:rFonts w:ascii="Arial" w:hAnsi="Arial" w:cs="Arial"/>
+          <w:b/>
+          <w:sz w:val="20"/>
+          <w:szCs w:val="20"/>
+          <w:lang w:val="en-US"/>
+        </w:rPr>
+        <w:t>contract</w:t>
+      </w:r>
+      <w:r>
+        <w:rPr>
+          <w:rFonts w:ascii="Arial" w:hAnsi="Arial" w:cs="Arial"/>
+          <w:b/>
+          <w:sz w:val="20"/>
+          <w:szCs w:val="20"/>
+        </w:rPr>
+        <w:t>_</w:t>
+      </w:r>
+      <w:r>
+        <w:rPr>
+          <w:rFonts w:ascii="Arial" w:hAnsi="Arial" w:cs="Arial"/>
+          <w:b/>
+          <w:sz w:val="20"/>
+          <w:szCs w:val="20"/>
+          <w:lang w:val="en-US"/>
+        </w:rPr>
+        <w:t>number</w:t>
+      </w:r>
+      <w:r>
+        <w:rPr>
+          <w:rFonts w:ascii="Arial" w:hAnsi="Arial" w:cs="Arial"/>
+          <w:b/>
+          <w:sz w:val="20"/>
+          <w:szCs w:val="20"/>
+        </w:rPr>
+        <w:t>}</w:t>
+      </w:r>
+    </w:p>
+    <w:p>
+      <w:pPr>
+        <w:spacing w:after="120"/>
+        <w:jc w:val="center"/>
+        <w:rPr>
+          <w:rFonts w:ascii="Arial" w:hAnsi="Arial" w:cs="Arial"/>
+          <w:b/>
+          <w:sz w:val="20"/>
+          <w:szCs w:val="20"/>
+        </w:rPr>
+      </w:pPr>
       <w:bookmarkStart w:id="0" w:name="_GoBack"/>
       <w:bookmarkEnd w:id="0"/>
-      <w:r>
-        <w:rPr>
-          <w:rFonts w:ascii="Arial" w:hAnsi="Arial" w:cs="Arial"/>
-          <w:b/>
-          <w:color w:val="0000FF"/>
-          <w:sz w:val="20"/>
-          <w:szCs w:val="20"/>
-        </w:rPr>
-        <w:t>_____</w:t>
-      </w:r>
-      <w:r>
-        <w:rPr>
-          <w:rFonts w:ascii="Arial" w:hAnsi="Arial" w:cs="Arial"/>
-          <w:b/>
-          <w:color w:val="0000FF"/>
-          <w:sz w:val="20"/>
-          <w:szCs w:val="20"/>
-        </w:rPr>
-        <w:t>__</w:t>
-      </w:r>
-      <w:r>
-        <w:rPr>
-          <w:rFonts w:ascii="Arial" w:hAnsi="Arial" w:cs="Arial"/>
-          <w:b/>
-          <w:color w:val="0000FF"/>
-          <w:sz w:val="20"/>
-          <w:szCs w:val="20"/>
-        </w:rPr>
-        <w:t>_</w:t>
-      </w:r>
-      <w:r>
-        <w:rPr>
-          <w:rFonts w:ascii="Arial" w:hAnsi="Arial" w:cs="Arial"/>
-          <w:b/>
-          <w:color w:val="0000FF"/>
-          <w:sz w:val="20"/>
-          <w:szCs w:val="20"/>
-        </w:rPr>
-        <w:t>-23</w:t>
-      </w:r>
-    </w:p>
-    <w:p>
-      <w:pPr>
-        <w:spacing w:after="120"/>
-        <w:jc w:val="center"/>
-        <w:rPr>
-          <w:rFonts w:ascii="Arial" w:hAnsi="Arial" w:cs="Arial"/>
-          <w:b/>
-          <w:sz w:val="20"/>
-          <w:szCs w:val="20"/>
-        </w:rPr>
-      </w:pPr>
       <w:r>
         <w:rPr>
           <w:rFonts w:ascii="Arial" w:hAnsi="Arial" w:cs="Arial"/>
@@ -891,7 +944,25 @@
           <w:sz w:val="18"/>
           <w:szCs w:val="18"/>
         </w:rPr>
-        <w:t xml:space="preserve">3.3.   В случаях не предусмотренных в п.п. 2.2. Исполнитель обязуется возместить пользователю безлимитного тарифа количество дней превышающие 3-е суток после уведомления Исполнителя о неисправности Интернета. </w:t>
+        <w:t xml:space="preserve">3.3.   В случаях не предусмотренных в </w:t>
+      </w:r>
+      <w:proofErr w:type="spellStart"/>
+      <w:r>
+        <w:rPr>
+          <w:rFonts w:ascii="Arial" w:hAnsi="Arial" w:cs="Arial"/>
+          <w:sz w:val="18"/>
+          <w:szCs w:val="18"/>
+        </w:rPr>
+        <w:t>п.п</w:t>
+      </w:r>
+      <w:proofErr w:type="spellEnd"/>
+      <w:r>
+        <w:rPr>
+          <w:rFonts w:ascii="Arial" w:hAnsi="Arial" w:cs="Arial"/>
+          <w:sz w:val="18"/>
+          <w:szCs w:val="18"/>
+        </w:rPr>
+        <w:t xml:space="preserve">. 2.2. Исполнитель обязуется возместить пользователю безлимитного тарифа количество дней превышающие 3-е суток после уведомления Исполнителя о неисправности Интернета. </w:t>
       </w:r>
     </w:p>
     <w:p>
@@ -1630,8 +1701,8 @@
       </w:r>
     </w:p>
     <w:sectPr>
-      <w:footerReference w:type="even" r:id="rId7"/>
-      <w:footerReference w:type="default" r:id="rId8"/>
+      <w:footerReference w:type="even" r:id="rId8"/>
+      <w:footerReference w:type="default" r:id="rId9"/>
       <w:pgSz w:w="11907" w:h="16840" w:code="9"/>
       <w:pgMar w:top="540" w:right="567" w:bottom="719" w:left="1701" w:header="720" w:footer="720" w:gutter="0"/>
       <w:pgNumType w:start="1"/>

</xml_diff>